<commit_message>
Message 350314464018512 - 1767079071
</commit_message>
<xml_diff>
--- a/docs/funding/ardia_investor_emails.docx
+++ b/docs/funding/ardia_investor_emails.docx
@@ -320,13 +320,13 @@
         <w:br/>
       </w:r>
       <w:r>
-        <w:t xml:space="preserve">[Your Name]</w:t>
-      </w:r>
-      <w:r>
-        <w:br/>
-      </w:r>
-      <w:r>
-        <w:t xml:space="preserve">Founder &amp; CEO, ArdiA Health Labs</w:t>
+        <w:t xml:space="preserve">Ram Vadlamudi</w:t>
+      </w:r>
+      <w:r>
+        <w:br/>
+      </w:r>
+      <w:r>
+        <w:t xml:space="preserve">Founder, ArdiA Health Labs</w:t>
       </w:r>
       <w:r>
         <w:br/>
@@ -338,7 +338,7 @@
         <w:br/>
       </w:r>
       <w:r>
-        <w:t xml:space="preserve">[Phone] | [Email]</w:t>
+        <w:t xml:space="preserve">+1 (469) 679-3334 | ram.vadlamudi@ardiahealthlabs.com</w:t>
       </w:r>
     </w:p>
     <w:p>
@@ -581,13 +581,13 @@
         <w:br/>
       </w:r>
       <w:r>
-        <w:t xml:space="preserve">[Your Name]</w:t>
-      </w:r>
-      <w:r>
-        <w:br/>
-      </w:r>
-      <w:r>
-        <w:t xml:space="preserve">Founder &amp; CEO, ArdiA Health Labs</w:t>
+        <w:t xml:space="preserve">Ram Vadlamudi</w:t>
+      </w:r>
+      <w:r>
+        <w:br/>
+      </w:r>
+      <w:r>
+        <w:t xml:space="preserve">Founder, ArdiA Health Labs</w:t>
       </w:r>
       <w:r>
         <w:br/>
@@ -837,13 +837,13 @@
         <w:br/>
       </w:r>
       <w:r>
-        <w:t xml:space="preserve">[Your Name]</w:t>
-      </w:r>
-      <w:r>
-        <w:br/>
-      </w:r>
-      <w:r>
-        <w:t xml:space="preserve">Founder &amp; CEO, ArdiA Health Labs</w:t>
+        <w:t xml:space="preserve">Ram Vadlamudi</w:t>
+      </w:r>
+      <w:r>
+        <w:br/>
+      </w:r>
+      <w:r>
+        <w:t xml:space="preserve">Founder, ArdiA Health Labs</w:t>
       </w:r>
     </w:p>
     <w:p>
@@ -1074,13 +1074,13 @@
         <w:br/>
       </w:r>
       <w:r>
-        <w:t xml:space="preserve">[Your Name]</w:t>
-      </w:r>
-      <w:r>
-        <w:br/>
-      </w:r>
-      <w:r>
-        <w:t xml:space="preserve">Founder &amp; CEO, ArdiA Health Labs</w:t>
+        <w:t xml:space="preserve">Ram Vadlamudi</w:t>
+      </w:r>
+      <w:r>
+        <w:br/>
+      </w:r>
+      <w:r>
+        <w:t xml:space="preserve">Founder, ArdiA Health Labs</w:t>
       </w:r>
     </w:p>
     <w:p>
@@ -1247,13 +1247,13 @@
         <w:br/>
       </w:r>
       <w:r>
-        <w:t xml:space="preserve">[Your Name]</w:t>
-      </w:r>
-      <w:r>
-        <w:br/>
-      </w:r>
-      <w:r>
-        <w:t xml:space="preserve">Founder &amp; CEO, ArdiA Health Labs</w:t>
+        <w:t xml:space="preserve">Ram Vadlamudi</w:t>
+      </w:r>
+      <w:r>
+        <w:br/>
+      </w:r>
+      <w:r>
+        <w:t xml:space="preserve">Founder, ArdiA Health Labs</w:t>
       </w:r>
     </w:p>
     <w:p>
@@ -1442,13 +1442,13 @@
         <w:br/>
       </w:r>
       <w:r>
-        <w:t xml:space="preserve">[Your Name]</w:t>
-      </w:r>
-      <w:r>
-        <w:br/>
-      </w:r>
-      <w:r>
-        <w:t xml:space="preserve">Founder &amp; CEO, ArdiA Health Labs</w:t>
+        <w:t xml:space="preserve">Ram Vadlamudi</w:t>
+      </w:r>
+      <w:r>
+        <w:br/>
+      </w:r>
+      <w:r>
+        <w:t xml:space="preserve">Founder, ArdiA Health Labs</w:t>
       </w:r>
     </w:p>
     <w:p>
@@ -1687,13 +1687,13 @@
         <w:br/>
       </w:r>
       <w:r>
-        <w:t xml:space="preserve">[Your Name]</w:t>
-      </w:r>
-      <w:r>
-        <w:br/>
-      </w:r>
-      <w:r>
-        <w:t xml:space="preserve">Founder &amp; CEO, ArdiA Health Labs</w:t>
+        <w:t xml:space="preserve">Ram Vadlamudi</w:t>
+      </w:r>
+      <w:r>
+        <w:br/>
+      </w:r>
+      <w:r>
+        <w:t xml:space="preserve">Founder, ArdiA Health Labs</w:t>
       </w:r>
     </w:p>
     <w:p>
@@ -2050,13 +2050,13 @@
         <w:br/>
       </w:r>
       <w:r>
-        <w:t xml:space="preserve">[Your Name]</w:t>
-      </w:r>
-      <w:r>
-        <w:br/>
-      </w:r>
-      <w:r>
-        <w:t xml:space="preserve">Founder &amp; CEO, ArdiA Health Labs</w:t>
+        <w:t xml:space="preserve">Ram Vadlamudi</w:t>
+      </w:r>
+      <w:r>
+        <w:br/>
+      </w:r>
+      <w:r>
+        <w:t xml:space="preserve">Founder, ArdiA Health Labs</w:t>
       </w:r>
     </w:p>
     <w:p>
@@ -2292,13 +2292,13 @@
         <w:br/>
       </w:r>
       <w:r>
-        <w:t xml:space="preserve">[Your Name]</w:t>
-      </w:r>
-      <w:r>
-        <w:br/>
-      </w:r>
-      <w:r>
-        <w:t xml:space="preserve">Founder &amp; CEO, ArdiA Health Labs</w:t>
+        <w:t xml:space="preserve">Ram Vadlamudi</w:t>
+      </w:r>
+      <w:r>
+        <w:br/>
+      </w:r>
+      <w:r>
+        <w:t xml:space="preserve">Founder, ArdiA Health Labs</w:t>
       </w:r>
     </w:p>
     <w:p>
@@ -2535,13 +2535,13 @@
         <w:br/>
       </w:r>
       <w:r>
-        <w:t xml:space="preserve">[Your Name]</w:t>
-      </w:r>
-      <w:r>
-        <w:br/>
-      </w:r>
-      <w:r>
-        <w:t xml:space="preserve">Founder &amp; CEO, ArdiA Health Labs</w:t>
+        <w:t xml:space="preserve">Ram Vadlamudi</w:t>
+      </w:r>
+      <w:r>
+        <w:br/>
+      </w:r>
+      <w:r>
+        <w:t xml:space="preserve">Founder, ArdiA Health Labs</w:t>
       </w:r>
     </w:p>
     <w:p>
@@ -2830,13 +2830,13 @@
         <w:br/>
       </w:r>
       <w:r>
-        <w:t xml:space="preserve">[Your Name]</w:t>
-      </w:r>
-      <w:r>
-        <w:br/>
-      </w:r>
-      <w:r>
-        <w:t xml:space="preserve">Founder &amp; CEO, ArdiA Health Labs</w:t>
+        <w:t xml:space="preserve">Ram Vadlamudi</w:t>
+      </w:r>
+      <w:r>
+        <w:br/>
+      </w:r>
+      <w:r>
+        <w:t xml:space="preserve">Founder, ArdiA Health Labs</w:t>
       </w:r>
     </w:p>
     <w:p>
@@ -3094,13 +3094,13 @@
         <w:br/>
       </w:r>
       <w:r>
-        <w:t xml:space="preserve">[Your Name]</w:t>
-      </w:r>
-      <w:r>
-        <w:br/>
-      </w:r>
-      <w:r>
-        <w:t xml:space="preserve">Founder &amp; CEO, ArdiA Health Labs</w:t>
+        <w:t xml:space="preserve">Ram Vadlamudi</w:t>
+      </w:r>
+      <w:r>
+        <w:br/>
+      </w:r>
+      <w:r>
+        <w:t xml:space="preserve">Founder, ArdiA Health Labs</w:t>
       </w:r>
     </w:p>
     <w:p>
@@ -3327,13 +3327,13 @@
         <w:br/>
       </w:r>
       <w:r>
-        <w:t xml:space="preserve">[Your Name]</w:t>
-      </w:r>
-      <w:r>
-        <w:br/>
-      </w:r>
-      <w:r>
-        <w:t xml:space="preserve">Founder &amp; CEO, ArdiA Health Labs</w:t>
+        <w:t xml:space="preserve">Ram Vadlamudi</w:t>
+      </w:r>
+      <w:r>
+        <w:br/>
+      </w:r>
+      <w:r>
+        <w:t xml:space="preserve">Founder, ArdiA Health Labs</w:t>
       </w:r>
     </w:p>
     <w:p>
@@ -3541,13 +3541,13 @@
         <w:br/>
       </w:r>
       <w:r>
-        <w:t xml:space="preserve">[Your Name]</w:t>
-      </w:r>
-      <w:r>
-        <w:br/>
-      </w:r>
-      <w:r>
-        <w:t xml:space="preserve">Founder &amp; CEO, ArdiA Health Labs</w:t>
+        <w:t xml:space="preserve">Ram Vadlamudi</w:t>
+      </w:r>
+      <w:r>
+        <w:br/>
+      </w:r>
+      <w:r>
+        <w:t xml:space="preserve">Founder, ArdiA Health Labs</w:t>
       </w:r>
     </w:p>
     <w:p>
@@ -3732,13 +3732,13 @@
         <w:br/>
       </w:r>
       <w:r>
-        <w:t xml:space="preserve">[Your Name]</w:t>
-      </w:r>
-      <w:r>
-        <w:br/>
-      </w:r>
-      <w:r>
-        <w:t xml:space="preserve">Founder &amp; CEO, ArdiA Health Labs</w:t>
+        <w:t xml:space="preserve">Ram Vadlamudi</w:t>
+      </w:r>
+      <w:r>
+        <w:br/>
+      </w:r>
+      <w:r>
+        <w:t xml:space="preserve">Founder, ArdiA Health Labs</w:t>
       </w:r>
     </w:p>
     <w:p>
@@ -3961,13 +3961,13 @@
         <w:br/>
       </w:r>
       <w:r>
-        <w:t xml:space="preserve">[Your Name]</w:t>
-      </w:r>
-      <w:r>
-        <w:br/>
-      </w:r>
-      <w:r>
-        <w:t xml:space="preserve">Founder &amp; CEO, ArdiA Health Labs</w:t>
+        <w:t xml:space="preserve">Ram Vadlamudi</w:t>
+      </w:r>
+      <w:r>
+        <w:br/>
+      </w:r>
+      <w:r>
+        <w:t xml:space="preserve">Founder, ArdiA Health Labs</w:t>
       </w:r>
     </w:p>
     <w:p>
@@ -4313,13 +4313,13 @@
         <w:br/>
       </w:r>
       <w:r>
-        <w:t xml:space="preserve">[Your Name]</w:t>
-      </w:r>
-      <w:r>
-        <w:br/>
-      </w:r>
-      <w:r>
-        <w:t xml:space="preserve">Founder &amp; CEO, ArdiA Health Labs</w:t>
+        <w:t xml:space="preserve">Ram Vadlamudi</w:t>
+      </w:r>
+      <w:r>
+        <w:br/>
+      </w:r>
+      <w:r>
+        <w:t xml:space="preserve">Founder, ArdiA Health Labs</w:t>
       </w:r>
     </w:p>
     <w:p>
@@ -4498,13 +4498,13 @@
         <w:br/>
       </w:r>
       <w:r>
-        <w:t xml:space="preserve">[Your Name]</w:t>
-      </w:r>
-      <w:r>
-        <w:br/>
-      </w:r>
-      <w:r>
-        <w:t xml:space="preserve">Founder &amp; CEO, ArdiA Health Labs</w:t>
+        <w:t xml:space="preserve">Ram Vadlamudi</w:t>
+      </w:r>
+      <w:r>
+        <w:br/>
+      </w:r>
+      <w:r>
+        <w:t xml:space="preserve">Founder, ArdiA Health Labs</w:t>
       </w:r>
     </w:p>
     <w:p>
@@ -4788,13 +4788,13 @@
         <w:br/>
       </w:r>
       <w:r>
-        <w:t xml:space="preserve">[Your Name]</w:t>
-      </w:r>
-      <w:r>
-        <w:br/>
-      </w:r>
-      <w:r>
-        <w:t xml:space="preserve">Founder &amp; CEO, ArdiA Health Labs</w:t>
+        <w:t xml:space="preserve">Ram Vadlamudi</w:t>
+      </w:r>
+      <w:r>
+        <w:br/>
+      </w:r>
+      <w:r>
+        <w:t xml:space="preserve">Founder, ArdiA Health Labs</w:t>
       </w:r>
     </w:p>
     <w:p>
@@ -5235,13 +5235,13 @@
         <w:br/>
       </w:r>
       <w:r>
-        <w:t xml:space="preserve">[Your Name]</w:t>
-      </w:r>
-      <w:r>
-        <w:br/>
-      </w:r>
-      <w:r>
-        <w:t xml:space="preserve">Founder &amp; CEO, ArdiA Health Labs</w:t>
+        <w:t xml:space="preserve">Ram Vadlamudi</w:t>
+      </w:r>
+      <w:r>
+        <w:br/>
+      </w:r>
+      <w:r>
+        <w:t xml:space="preserve">Founder, ArdiA Health Labs</w:t>
       </w:r>
     </w:p>
     <w:p>
@@ -5769,7 +5769,7 @@
         <w:t xml:space="preserve"> </w:t>
       </w:r>
       <w:r>
-        <w:t xml:space="preserve">Replace [Your Name], [Phone], [Email] with actual information</w:t>
+        <w:t xml:space="preserve">Replace Ram Vadlamudi, [Phone], [Email] with actual information</w:t>
       </w:r>
     </w:p>
     <w:p>

</xml_diff>